<commit_message>
section 7 class 78
</commit_message>
<xml_diff>
--- a/Notes.docx
+++ b/Notes.docx
@@ -9,14 +9,12 @@
           <w:lang w:val="en-US"/>
         </w:rPr>
       </w:pPr>
-      <w:proofErr w:type="spellStart"/>
       <w:r>
         <w:rPr>
           <w:lang w:val="en-US"/>
         </w:rPr>
         <w:t>Javascript</w:t>
       </w:r>
-      <w:proofErr w:type="spellEnd"/>
     </w:p>
     <w:p>
       <w:pPr>
@@ -268,21 +266,7 @@
         <w:rPr>
           <w:lang w:val="en-US"/>
         </w:rPr>
-        <w:t>Arrow functions do not have access to its own ‘this’ keyword, only normal functions ‘</w:t>
-      </w:r>
-      <w:proofErr w:type="gramStart"/>
-      <w:r>
-        <w:rPr>
-          <w:lang w:val="en-US"/>
-        </w:rPr>
-        <w:t>function(</w:t>
-      </w:r>
-      <w:proofErr w:type="gramEnd"/>
-      <w:r>
-        <w:rPr>
-          <w:lang w:val="en-US"/>
-        </w:rPr>
-        <w:t>) {}’.</w:t>
+        <w:t>Arrow functions do not have access to its own ‘this’ keyword, only normal functions ‘function() {}’.</w:t>
       </w:r>
     </w:p>
     <w:p>
@@ -336,32 +320,8 @@
         <w:rPr>
           <w:lang w:val="en-US"/>
         </w:rPr>
-        <w:t>Besides from ‘console.log’, we also have ‘</w:t>
-      </w:r>
-      <w:proofErr w:type="spellStart"/>
-      <w:proofErr w:type="gramStart"/>
-      <w:r>
-        <w:rPr>
-          <w:lang w:val="en-US"/>
-        </w:rPr>
-        <w:t>console.warn</w:t>
-      </w:r>
-      <w:proofErr w:type="spellEnd"/>
-      <w:proofErr w:type="gramEnd"/>
-      <w:r>
-        <w:rPr>
-          <w:lang w:val="en-US"/>
-        </w:rPr>
-        <w:t>’ and ‘</w:t>
-      </w:r>
-      <w:proofErr w:type="spellStart"/>
-      <w:r>
-        <w:rPr>
-          <w:lang w:val="en-US"/>
-        </w:rPr>
-        <w:t>console.error</w:t>
-      </w:r>
-      <w:proofErr w:type="spellEnd"/>
+        <w:t>Besides from ‘console.log’, we also have ‘console.warn’ and ‘console.error</w:t>
+      </w:r>
       <w:r>
         <w:rPr>
           <w:lang w:val="en-US"/>
@@ -390,40 +350,74 @@
         <w:rPr>
           <w:lang w:val="en-US"/>
         </w:rPr>
+        <w:t>‘debugger;’ can be used to open the debugger tool in the browser</w:t>
+      </w:r>
+      <w:r>
+        <w:rPr>
+          <w:lang w:val="en-US"/>
+        </w:rPr>
+        <w:t>, being that line the breakpoint.</w:t>
+      </w:r>
+    </w:p>
+    <w:p>
+      <w:pPr>
+        <w:pStyle w:val="ListParagraph"/>
+        <w:numPr>
+          <w:ilvl w:val="0"/>
+          <w:numId w:val="2"/>
+        </w:numPr>
+        <w:rPr>
+          <w:lang w:val="en-US"/>
+        </w:rPr>
+      </w:pPr>
+      <w:r>
+        <w:rPr>
+          <w:lang w:val="en-US"/>
+        </w:rPr>
+        <w:t>The CSS </w:t>
+      </w:r>
+      <w:r>
+        <w:rPr>
+          <w:lang w:val="en-US"/>
+        </w:rPr>
         <w:t>‘</w:t>
       </w:r>
-      <w:proofErr w:type="gramStart"/>
-      <w:r>
-        <w:rPr>
-          <w:lang w:val="en-US"/>
-        </w:rPr>
-        <w:t>debugger</w:t>
-      </w:r>
-      <w:proofErr w:type="gramEnd"/>
-      <w:r>
-        <w:rPr>
-          <w:lang w:val="en-US"/>
-        </w:rPr>
-        <w:t>;’ can be used to open the debugger tool in the browser</w:t>
-      </w:r>
-      <w:r>
-        <w:rPr>
-          <w:lang w:val="en-US"/>
-        </w:rPr>
-        <w:t>, being that line the breakpoint.</w:t>
-      </w:r>
-    </w:p>
-    <w:p>
-      <w:pPr>
-        <w:pStyle w:val="ListParagraph"/>
-        <w:numPr>
-          <w:ilvl w:val="0"/>
-          <w:numId w:val="2"/>
-        </w:numPr>
-        <w:rPr>
-          <w:lang w:val="en-US"/>
-        </w:rPr>
-      </w:pPr>
+      <w:r>
+        <w:rPr>
+          <w:lang w:val="en-US"/>
+        </w:rPr>
+        <w:t>box-sizing</w:t>
+      </w:r>
+      <w:r>
+        <w:rPr>
+          <w:lang w:val="en-US"/>
+        </w:rPr>
+        <w:t>’</w:t>
+      </w:r>
+      <w:r>
+        <w:rPr>
+          <w:lang w:val="en-US"/>
+        </w:rPr>
+        <w:t> property allows us to include the padding and border in an element's total width and height.</w:t>
+      </w:r>
+    </w:p>
+    <w:p>
+      <w:pPr>
+        <w:pStyle w:val="ListParagraph"/>
+        <w:numPr>
+          <w:ilvl w:val="0"/>
+          <w:numId w:val="2"/>
+        </w:numPr>
+        <w:rPr>
+          <w:lang w:val="en-US"/>
+        </w:rPr>
+      </w:pPr>
+      <w:r>
+        <w:rPr>
+          <w:lang w:val="en-US"/>
+        </w:rPr>
+        <w:t>Document Object Model ‘DOM’: Structured representation of html documents. Allows JavaScript to access html elements and styles to manipulate them.</w:t>
+      </w:r>
     </w:p>
     <w:sectPr>
       <w:pgSz w:w="12240" w:h="15840"/>
@@ -1147,6 +1141,19 @@
       <w:contextualSpacing/>
     </w:pPr>
   </w:style>
+  <w:style w:type="character" w:styleId="HTMLCode">
+    <w:name w:val="HTML Code"/>
+    <w:basedOn w:val="DefaultParagraphFont"/>
+    <w:uiPriority w:val="99"/>
+    <w:semiHidden/>
+    <w:unhideWhenUsed/>
+    <w:rsid w:val="003C0893"/>
+    <w:rPr>
+      <w:rFonts w:ascii="Courier New" w:eastAsia="Times New Roman" w:hAnsi="Courier New" w:cs="Courier New"/>
+      <w:sz w:val="20"/>
+      <w:szCs w:val="20"/>
+    </w:rPr>
+  </w:style>
 </w:styles>
 </file>
 

</xml_diff>